<commit_message>
Adjust ExcelToWord template document
This doesn't make a difference, it was just for the purposes of
some screenshots.
</commit_message>
<xml_diff>
--- a/TestCases/ExcelToWord/TestTemplate.docx
+++ b/TestCases/ExcelToWord/TestTemplate.docx
@@ -14,6 +14,280 @@
       <w:r>
         <w:rPr>
           <w:rFonts w:asciiTheme="majorHAnsi" w:eastAsiaTheme="majorEastAsia" w:hAnsiTheme="majorHAnsi" w:cstheme="majorBidi"/>
+          <w:sz w:val="24"/>
+          <w:szCs w:val="24"/>
+          <w:lang w:val="ga-IE"/>
+        </w:rPr>
+        <w:t>Aliased Reference:</w:t>
+      </w:r>
+    </w:p>
+    <w:p>
+      <w:pPr>
+        <w:rPr>
+          <w:rFonts w:asciiTheme="majorHAnsi" w:eastAsiaTheme="majorEastAsia" w:hAnsiTheme="majorHAnsi" w:cstheme="majorBidi"/>
+          <w:sz w:val="24"/>
+          <w:szCs w:val="24"/>
+          <w:lang w:val="ga-IE"/>
+        </w:rPr>
+      </w:pPr>
+      <w:r>
+        <w:rPr>
+          <w:rFonts w:asciiTheme="majorHAnsi" w:eastAsiaTheme="majorEastAsia" w:hAnsiTheme="majorHAnsi" w:cstheme="majorBidi"/>
+          <w:sz w:val="24"/>
+          <w:szCs w:val="24"/>
+          <w:lang w:val="ga-IE"/>
+        </w:rPr>
+        <w:t>#T-A2#</w:t>
+      </w:r>
+    </w:p>
+    <w:p>
+      <w:pPr>
+        <w:rPr>
+          <w:rFonts w:asciiTheme="majorHAnsi" w:eastAsiaTheme="majorEastAsia" w:hAnsiTheme="majorHAnsi" w:cstheme="majorBidi"/>
+          <w:sz w:val="24"/>
+          <w:szCs w:val="24"/>
+          <w:lang w:val="en-US"/>
+        </w:rPr>
+      </w:pPr>
+    </w:p>
+    <w:p>
+      <w:pPr>
+        <w:rPr>
+          <w:rFonts w:asciiTheme="majorHAnsi" w:eastAsiaTheme="majorEastAsia" w:hAnsiTheme="majorHAnsi" w:cstheme="majorBidi"/>
+          <w:sz w:val="24"/>
+          <w:szCs w:val="24"/>
+          <w:lang w:val="ga-IE"/>
+        </w:rPr>
+      </w:pPr>
+      <w:r>
+        <w:rPr>
+          <w:rFonts w:asciiTheme="majorHAnsi" w:eastAsiaTheme="majorEastAsia" w:hAnsiTheme="majorHAnsi" w:cstheme="majorBidi"/>
+          <w:sz w:val="24"/>
+          <w:szCs w:val="24"/>
+          <w:lang w:val="ga-IE"/>
+        </w:rPr>
+        <w:t>Example excel reference:</w:t>
+      </w:r>
+    </w:p>
+    <w:p>
+      <w:pPr>
+        <w:rPr>
+          <w:rFonts w:asciiTheme="majorHAnsi" w:eastAsiaTheme="majorEastAsia" w:hAnsiTheme="majorHAnsi" w:cstheme="majorBidi"/>
+          <w:sz w:val="24"/>
+          <w:szCs w:val="24"/>
+          <w:lang w:val="ga-IE"/>
+        </w:rPr>
+      </w:pPr>
+      <w:r>
+        <w:rPr>
+          <w:rFonts w:asciiTheme="majorHAnsi" w:eastAsiaTheme="majorEastAsia" w:hAnsiTheme="majorHAnsi" w:cstheme="majorBidi"/>
+          <w:sz w:val="24"/>
+          <w:szCs w:val="24"/>
+          <w:lang w:val="ga-IE"/>
+        </w:rPr>
+        <w:t>#A2#</w:t>
+      </w:r>
+    </w:p>
+    <w:p>
+      <w:pPr>
+        <w:rPr>
+          <w:rFonts w:asciiTheme="majorHAnsi" w:eastAsiaTheme="majorEastAsia" w:hAnsiTheme="majorHAnsi" w:cstheme="majorBidi"/>
+          <w:sz w:val="24"/>
+          <w:szCs w:val="24"/>
+          <w:lang w:val="ga-IE"/>
+        </w:rPr>
+      </w:pPr>
+    </w:p>
+    <w:p>
+      <w:pPr>
+        <w:rPr>
+          <w:rFonts w:asciiTheme="majorHAnsi" w:eastAsiaTheme="majorEastAsia" w:hAnsiTheme="majorHAnsi" w:cstheme="majorBidi"/>
+          <w:sz w:val="24"/>
+          <w:szCs w:val="24"/>
+          <w:lang w:val="ga-IE"/>
+        </w:rPr>
+      </w:pPr>
+      <w:r>
+        <w:rPr>
+          <w:rFonts w:asciiTheme="majorHAnsi" w:eastAsiaTheme="majorEastAsia" w:hAnsiTheme="majorHAnsi" w:cstheme="majorBidi"/>
+          <w:sz w:val="24"/>
+          <w:szCs w:val="24"/>
+          <w:lang w:val="ga-IE"/>
+        </w:rPr>
+        <w:t>The sheet name can also be referenced:</w:t>
+      </w:r>
+    </w:p>
+    <w:p>
+      <w:pPr>
+        <w:rPr>
+          <w:rFonts w:asciiTheme="majorHAnsi" w:eastAsiaTheme="majorEastAsia" w:hAnsiTheme="majorHAnsi" w:cstheme="majorBidi"/>
+          <w:sz w:val="24"/>
+          <w:szCs w:val="24"/>
+          <w:lang w:val="ga-IE"/>
+        </w:rPr>
+      </w:pPr>
+      <w:r>
+        <w:rPr>
+          <w:rFonts w:asciiTheme="majorHAnsi" w:eastAsiaTheme="majorEastAsia" w:hAnsiTheme="majorHAnsi" w:cstheme="majorBidi"/>
+          <w:sz w:val="24"/>
+          <w:szCs w:val="24"/>
+          <w:lang w:val="ga-IE"/>
+        </w:rPr>
+        <w:t>#SheetName#</w:t>
+      </w:r>
+    </w:p>
+    <w:p>
+      <w:pPr>
+        <w:rPr>
+          <w:rFonts w:asciiTheme="majorHAnsi" w:eastAsiaTheme="majorEastAsia" w:hAnsiTheme="majorHAnsi" w:cstheme="majorBidi"/>
+          <w:sz w:val="24"/>
+          <w:szCs w:val="24"/>
+          <w:lang w:val="ga-IE"/>
+        </w:rPr>
+      </w:pPr>
+    </w:p>
+    <w:p>
+      <w:pPr>
+        <w:rPr>
+          <w:rFonts w:asciiTheme="majorHAnsi" w:eastAsiaTheme="majorEastAsia" w:hAnsiTheme="majorHAnsi" w:cstheme="majorBidi"/>
+          <w:sz w:val="24"/>
+          <w:szCs w:val="24"/>
+          <w:lang w:val="ga-IE"/>
+        </w:rPr>
+      </w:pPr>
+      <w:r>
+        <w:rPr>
+          <w:rFonts w:asciiTheme="majorHAnsi" w:eastAsiaTheme="majorEastAsia" w:hAnsiTheme="majorHAnsi" w:cstheme="majorBidi"/>
+          <w:sz w:val="24"/>
+          <w:szCs w:val="24"/>
+          <w:lang w:val="ga-IE"/>
+        </w:rPr>
+        <w:t>This old syntax, and should produce a warning:</w:t>
+      </w:r>
+    </w:p>
+    <w:p>
+      <w:pPr>
+        <w:rPr>
+          <w:rFonts w:asciiTheme="majorHAnsi" w:eastAsiaTheme="majorEastAsia" w:hAnsiTheme="majorHAnsi" w:cstheme="majorBidi"/>
+          <w:sz w:val="24"/>
+          <w:szCs w:val="24"/>
+          <w:lang w:val="ga-IE"/>
+        </w:rPr>
+      </w:pPr>
+      <w:r>
+        <w:rPr>
+          <w:rFonts w:asciiTheme="majorHAnsi" w:eastAsiaTheme="majorEastAsia" w:hAnsiTheme="majorHAnsi" w:cstheme="majorBidi"/>
+          <w:sz w:val="24"/>
+          <w:szCs w:val="24"/>
+          <w:lang w:val="ga-IE"/>
+        </w:rPr>
+        <w:t>#</w:t>
+      </w:r>
+      <w:r>
+        <w:rPr>
+          <w:rFonts w:asciiTheme="majorHAnsi" w:eastAsiaTheme="majorEastAsia" w:hAnsiTheme="majorHAnsi" w:cstheme="majorBidi"/>
+          <w:sz w:val="24"/>
+          <w:szCs w:val="24"/>
+          <w:lang w:val="ga-IE"/>
+        </w:rPr>
+        <w:t>Alias-</w:t>
+      </w:r>
+      <w:r>
+        <w:rPr>
+          <w:rFonts w:asciiTheme="majorHAnsi" w:eastAsiaTheme="majorEastAsia" w:hAnsiTheme="majorHAnsi" w:cstheme="majorBidi"/>
+          <w:sz w:val="24"/>
+          <w:szCs w:val="24"/>
+          <w:lang w:val="ga-IE"/>
+        </w:rPr>
+        <w:t>G</w:t>
+      </w:r>
+      <w:r>
+        <w:rPr>
+          <w:rFonts w:asciiTheme="majorHAnsi" w:eastAsiaTheme="majorEastAsia" w:hAnsiTheme="majorHAnsi" w:cstheme="majorBidi"/>
+          <w:sz w:val="24"/>
+          <w:szCs w:val="24"/>
+          <w:lang w:val="ga-IE"/>
+        </w:rPr>
+        <w:t>:Test Data Gateway.xlsx</w:t>
+      </w:r>
+      <w:r>
+        <w:rPr>
+          <w:rFonts w:asciiTheme="majorHAnsi" w:eastAsiaTheme="majorEastAsia" w:hAnsiTheme="majorHAnsi" w:cstheme="majorBidi"/>
+          <w:sz w:val="24"/>
+          <w:szCs w:val="24"/>
+          <w:lang w:val="ga-IE"/>
+        </w:rPr>
+        <w:t>#</w:t>
+      </w:r>
+    </w:p>
+    <w:p>
+      <w:pPr>
+        <w:rPr>
+          <w:rFonts w:asciiTheme="majorHAnsi" w:eastAsiaTheme="majorEastAsia" w:hAnsiTheme="majorHAnsi" w:cstheme="majorBidi"/>
+          <w:sz w:val="24"/>
+          <w:szCs w:val="24"/>
+          <w:lang w:val="ga-IE"/>
+        </w:rPr>
+      </w:pPr>
+      <w:r>
+        <w:rPr>
+          <w:rFonts w:asciiTheme="majorHAnsi" w:eastAsiaTheme="majorEastAsia" w:hAnsiTheme="majorHAnsi" w:cstheme="majorBidi"/>
+          <w:sz w:val="24"/>
+          <w:szCs w:val="24"/>
+          <w:lang w:val="ga-IE"/>
+        </w:rPr>
+        <w:t>#</w:t>
+      </w:r>
+      <w:r>
+        <w:rPr>
+          <w:rFonts w:asciiTheme="majorHAnsi" w:eastAsiaTheme="majorEastAsia" w:hAnsiTheme="majorHAnsi" w:cstheme="majorBidi"/>
+          <w:sz w:val="24"/>
+          <w:szCs w:val="24"/>
+          <w:lang w:val="ga-IE"/>
+        </w:rPr>
+        <w:t>Alias-T:</w:t>
+      </w:r>
+      <w:r>
+        <w:rPr>
+          <w:rFonts w:asciiTheme="majorHAnsi" w:eastAsiaTheme="majorEastAsia" w:hAnsiTheme="majorHAnsi" w:cstheme="majorBidi"/>
+          <w:sz w:val="24"/>
+          <w:szCs w:val="24"/>
+          <w:lang w:val="ga-IE"/>
+        </w:rPr>
+        <w:t>Test Data Talisman.xlsx</w:t>
+      </w:r>
+      <w:r>
+        <w:rPr>
+          <w:rFonts w:asciiTheme="majorHAnsi" w:eastAsiaTheme="majorEastAsia" w:hAnsiTheme="majorHAnsi" w:cstheme="majorBidi"/>
+          <w:sz w:val="24"/>
+          <w:szCs w:val="24"/>
+          <w:lang w:val="ga-IE"/>
+        </w:rPr>
+        <w:t>#</w:t>
+      </w:r>
+    </w:p>
+    <w:p>
+      <w:pPr>
+        <w:rPr>
+          <w:rFonts w:asciiTheme="majorHAnsi" w:eastAsiaTheme="majorEastAsia" w:hAnsiTheme="majorHAnsi" w:cstheme="majorBidi"/>
+          <w:sz w:val="24"/>
+          <w:szCs w:val="24"/>
+          <w:lang w:val="ga-IE"/>
+        </w:rPr>
+      </w:pPr>
+    </w:p>
+    <w:p>
+      <w:pPr>
+        <w:rPr>
+          <w:rFonts w:asciiTheme="majorHAnsi" w:eastAsiaTheme="majorEastAsia" w:hAnsiTheme="majorHAnsi" w:cstheme="majorBidi"/>
+          <w:sz w:val="24"/>
+          <w:szCs w:val="24"/>
+          <w:lang w:val="ga-IE"/>
+        </w:rPr>
+      </w:pPr>
+      <w:r>
+        <w:rPr>
+          <w:rFonts w:asciiTheme="majorHAnsi" w:eastAsiaTheme="majorEastAsia" w:hAnsiTheme="majorHAnsi" w:cstheme="majorBidi"/>
           <w:color w:val="FF0000"/>
           <w:sz w:val="24"/>
           <w:szCs w:val="24"/>
@@ -83,76 +357,12 @@
       <w:pPr>
         <w:rPr>
           <w:rFonts w:asciiTheme="majorHAnsi" w:eastAsiaTheme="majorEastAsia" w:hAnsiTheme="majorHAnsi" w:cstheme="majorBidi"/>
-          <w:sz w:val="24"/>
-          <w:szCs w:val="24"/>
-          <w:lang w:val="ga-IE"/>
-        </w:rPr>
-      </w:pPr>
-      <w:r>
-        <w:rPr>
-          <w:rFonts w:asciiTheme="majorHAnsi" w:eastAsiaTheme="majorEastAsia" w:hAnsiTheme="majorHAnsi" w:cstheme="majorBidi"/>
-          <w:sz w:val="24"/>
-          <w:szCs w:val="24"/>
-          <w:lang w:val="ga-IE"/>
-        </w:rPr>
-        <w:t>#Alias-</w:t>
-      </w:r>
-      <w:r>
-        <w:rPr>
-          <w:rFonts w:asciiTheme="majorHAnsi" w:eastAsiaTheme="majorEastAsia" w:hAnsiTheme="majorHAnsi" w:cstheme="majorBidi"/>
-          <w:sz w:val="24"/>
-          <w:szCs w:val="24"/>
-          <w:lang w:val="ga-IE"/>
-        </w:rPr>
-        <w:t>G</w:t>
-      </w:r>
-      <w:r>
-        <w:rPr>
-          <w:rFonts w:asciiTheme="majorHAnsi" w:eastAsiaTheme="majorEastAsia" w:hAnsiTheme="majorHAnsi" w:cstheme="majorBidi"/>
-          <w:sz w:val="24"/>
-          <w:szCs w:val="24"/>
-          <w:lang w:val="ga-IE"/>
-        </w:rPr>
-        <w:t>:Test Data Gateway.xlsx#</w:t>
-      </w:r>
-    </w:p>
-    <w:p>
-      <w:pPr>
-        <w:rPr>
-          <w:rFonts w:asciiTheme="majorHAnsi" w:eastAsiaTheme="majorEastAsia" w:hAnsiTheme="majorHAnsi" w:cstheme="majorBidi"/>
           <w:i/>
           <w:color w:val="FFD966" w:themeColor="accent4" w:themeTint="99"/>
           <w:sz w:val="24"/>
           <w:szCs w:val="24"/>
         </w:rPr>
       </w:pPr>
-      <w:r>
-        <w:rPr>
-          <w:rFonts w:asciiTheme="majorHAnsi" w:eastAsiaTheme="majorEastAsia" w:hAnsiTheme="majorHAnsi" w:cstheme="majorBidi"/>
-          <w:sz w:val="24"/>
-          <w:szCs w:val="24"/>
-          <w:lang w:val="ga-IE"/>
-        </w:rPr>
-        <w:t>#Alias-T:</w:t>
-      </w:r>
-      <w:r>
-        <w:rPr>
-          <w:rFonts w:asciiTheme="majorHAnsi" w:eastAsiaTheme="majorEastAsia" w:hAnsiTheme="majorHAnsi" w:cstheme="majorBidi"/>
-          <w:sz w:val="24"/>
-          <w:szCs w:val="24"/>
-          <w:lang w:val="ga-IE"/>
-        </w:rPr>
-        <w:t>Test Data Talisman.xlsx</w:t>
-      </w:r>
-      <w:r>
-        <w:rPr>
-          <w:rFonts w:asciiTheme="majorHAnsi" w:eastAsiaTheme="majorEastAsia" w:hAnsiTheme="majorHAnsi" w:cstheme="majorBidi"/>
-          <w:sz w:val="24"/>
-          <w:szCs w:val="24"/>
-          <w:lang w:val="ga-IE"/>
-        </w:rPr>
-        <w:t>#</w:t>
-      </w:r>
       <w:r>
         <w:rPr>
           <w:rFonts w:asciiTheme="majorHAnsi" w:eastAsiaTheme="majorEastAsia" w:hAnsiTheme="majorHAnsi" w:cstheme="majorBidi"/>
@@ -756,13 +966,13 @@
     </w:tbl>
     <w:p>
       <w:r>
-        <w:t>#T</w:t>
+        <w:t>T</w:t>
       </w:r>
       <w:r>
         <w:t>-</w:t>
       </w:r>
       <w:r>
-        <w:t>Chart-A8:D8#</w:t>
+        <w:t>Chart-A8:D8</w:t>
       </w:r>
     </w:p>
     <w:p>
@@ -1393,16 +1603,13 @@
     </w:tbl>
     <w:p>
       <w:r>
-        <w:t>#</w:t>
-      </w:r>
-      <w:r>
         <w:t>G</w:t>
       </w:r>
       <w:r>
         <w:t>-</w:t>
       </w:r>
       <w:r>
-        <w:t>Chart-A8:D8#</w:t>
+        <w:t>Chart-A8:D8</w:t>
       </w:r>
     </w:p>
     <w:p>
@@ -2653,7 +2860,7 @@
               <a:cs typeface="+mn-cs"/>
             </a:defRPr>
           </a:pPr>
-          <a:endParaRPr lang="ga-IE"/>
+          <a:endParaRPr lang="en-US"/>
         </a:p>
       </c:txPr>
     </c:title>
@@ -2956,7 +3163,7 @@
                 <a:cs typeface="+mn-cs"/>
               </a:defRPr>
             </a:pPr>
-            <a:endParaRPr lang="ga-IE"/>
+            <a:endParaRPr lang="en-US"/>
           </a:p>
         </c:txPr>
         <c:crossAx val="752326944"/>
@@ -2998,7 +3205,7 @@
               <a:cs typeface="+mn-cs"/>
             </a:defRPr>
           </a:pPr>
-          <a:endParaRPr lang="ga-IE"/>
+          <a:endParaRPr lang="en-US"/>
         </a:p>
       </c:txPr>
     </c:legend>
@@ -3035,7 +3242,7 @@
       <a:pPr>
         <a:defRPr/>
       </a:pPr>
-      <a:endParaRPr lang="ga-IE"/>
+      <a:endParaRPr lang="en-US"/>
     </a:p>
   </c:txPr>
   <c:externalData r:id="rId3">
@@ -3109,7 +3316,7 @@
               <a:cs typeface="+mn-cs"/>
             </a:defRPr>
           </a:pPr>
-          <a:endParaRPr lang="ga-IE"/>
+          <a:endParaRPr lang="en-US"/>
         </a:p>
       </c:txPr>
     </c:title>
@@ -3412,7 +3619,7 @@
                 <a:cs typeface="+mn-cs"/>
               </a:defRPr>
             </a:pPr>
-            <a:endParaRPr lang="ga-IE"/>
+            <a:endParaRPr lang="en-US"/>
           </a:p>
         </c:txPr>
         <c:crossAx val="752326944"/>
@@ -3454,7 +3661,7 @@
               <a:cs typeface="+mn-cs"/>
             </a:defRPr>
           </a:pPr>
-          <a:endParaRPr lang="ga-IE"/>
+          <a:endParaRPr lang="en-US"/>
         </a:p>
       </c:txPr>
     </c:legend>
@@ -3491,7 +3698,7 @@
       <a:pPr>
         <a:defRPr/>
       </a:pPr>
-      <a:endParaRPr lang="ga-IE"/>
+      <a:endParaRPr lang="en-US"/>
     </a:p>
   </c:txPr>
   <c:externalData r:id="rId3">

</xml_diff>